<commit_message>
Docket updates and python examples
</commit_message>
<xml_diff>
--- a/docs/Docker.docx
+++ b/docs/Docker.docx
@@ -126,9 +126,6 @@
                   </w:rPr>
                   <w:alias w:val="Bedrijf"/>
                   <w:id w:val="15676123"/>
-                  <w:placeholder>
-                    <w:docPart w:val="2D6EEF3549064E51B4B60144E76383B4"/>
-                  </w:placeholder>
                   <w:dataBinding w:prefixMappings="xmlns:ns0='http://schemas.openxmlformats.org/officeDocument/2006/extended-properties'" w:xpath="/ns0:Properties[1]/ns0:Company[1]" w:storeItemID="{6668398D-A668-4E3E-A5EB-62B293D839F1}"/>
                   <w:text/>
                 </w:sdtPr>
@@ -610,8 +607,6 @@
         </w:rPr>
         <w:t xml:space="preserve"> </w:t>
       </w:r>
-      <w:bookmarkStart w:id="1" w:name="_GoBack"/>
-      <w:bookmarkEnd w:id="1"/>
     </w:p>
     <w:p>
       <w:pPr>
@@ -620,7 +615,7 @@
           <w:lang w:val="nl-NL"/>
         </w:rPr>
       </w:pPr>
-      <w:bookmarkStart w:id="2" w:name="_Toc440397101"/>
+      <w:bookmarkStart w:id="1" w:name="_Toc440397101"/>
       <w:r>
         <w:rPr>
           <w:lang w:val="nl-NL"/>
@@ -676,7 +671,7 @@
         </w:rPr>
         <w:t>commandline</w:t>
       </w:r>
-      <w:bookmarkEnd w:id="2"/>
+      <w:bookmarkEnd w:id="1"/>
       <w:proofErr w:type="spellEnd"/>
       <w:r>
         <w:rPr>
@@ -745,7 +740,709 @@
           <w:color w:val="1F497D"/>
           <w:lang w:val="nl-NL"/>
         </w:rPr>
-        <w:t xml:space="preserve"> -d</w:t>
+        <w:t xml:space="preserve"> </w:t>
+      </w:r>
+      <w:r>
+        <w:rPr>
+          <w:rFonts w:ascii="Courier New" w:hAnsi="Courier New" w:cs="Courier New"/>
+          <w:color w:val="1F497D"/>
+          <w:lang w:val="nl-NL"/>
+        </w:rPr>
+        <w:t>–</w:t>
+      </w:r>
+      <w:r>
+        <w:rPr>
+          <w:rFonts w:ascii="Courier New" w:hAnsi="Courier New" w:cs="Courier New"/>
+          <w:color w:val="1F497D"/>
+          <w:lang w:val="nl-NL"/>
+        </w:rPr>
+        <w:t>d</w:t>
+      </w:r>
+    </w:p>
+    <w:p>
+      <w:pPr>
+        <w:pStyle w:val="Heading1"/>
+        <w:rPr>
+          <w:shd w:val="clear" w:color="auto" w:fill="FFFFFF"/>
+        </w:rPr>
+      </w:pPr>
+      <w:r>
+        <w:rPr>
+          <w:shd w:val="clear" w:color="auto" w:fill="FFFFFF"/>
+        </w:rPr>
+        <w:t xml:space="preserve">Article on </w:t>
+      </w:r>
+      <w:r>
+        <w:rPr>
+          <w:shd w:val="clear" w:color="auto" w:fill="FFFFFF"/>
+        </w:rPr>
+        <w:t>enabling</w:t>
+      </w:r>
+      <w:r>
+        <w:rPr>
+          <w:shd w:val="clear" w:color="auto" w:fill="FFFFFF"/>
+        </w:rPr>
+        <w:t xml:space="preserve"> systemd inside container</w:t>
+      </w:r>
+    </w:p>
+    <w:p>
+      <w:r>
+        <w:br/>
+      </w:r>
+      <w:r>
+        <w:t xml:space="preserve">Ref: </w:t>
+      </w:r>
+      <w:hyperlink r:id="rId11" w:history="1">
+        <w:r>
+          <w:rPr>
+            <w:rStyle w:val="Hyperlink"/>
+          </w:rPr>
+          <w:t>http://developerblog.redhat.com/2014/05/05/running-systemd-within-docker-container/</w:t>
+        </w:r>
+      </w:hyperlink>
+      <w:r>
+        <w:t xml:space="preserve"> </w:t>
+      </w:r>
+    </w:p>
+    <w:p>
+      <w:r>
+        <w:t>Building a</w:t>
+      </w:r>
+      <w:r>
+        <w:t>n</w:t>
+      </w:r>
+      <w:r>
+        <w:t xml:space="preserve"> image: </w:t>
+      </w:r>
+      <w:proofErr w:type="spellStart"/>
+      <w:r>
+        <w:t>docker</w:t>
+      </w:r>
+      <w:proofErr w:type="spellEnd"/>
+      <w:r>
+        <w:t xml:space="preserve"> build -t systemd_fed20_</w:t>
+      </w:r>
+      <w:proofErr w:type="gramStart"/>
+      <w:r>
+        <w:t>apache .</w:t>
+      </w:r>
+      <w:proofErr w:type="gramEnd"/>
+    </w:p>
+    <w:p>
+      <w:pPr>
+        <w:rPr>
+          <w:rFonts w:ascii="Courier New" w:hAnsi="Courier New" w:cs="Courier New"/>
+          <w:color w:val="1F497D"/>
+          <w:lang w:val="nl-NL"/>
+        </w:rPr>
+      </w:pPr>
+      <w:proofErr w:type="spellStart"/>
+      <w:r>
+        <w:rPr>
+          <w:rFonts w:ascii="Arial" w:hAnsi="Arial" w:cs="Arial"/>
+          <w:u w:val="single"/>
+          <w:lang w:val="nl-NL"/>
+        </w:rPr>
+        <w:t>Starting</w:t>
+      </w:r>
+      <w:proofErr w:type="spellEnd"/>
+      <w:r>
+        <w:rPr>
+          <w:rFonts w:ascii="Arial" w:hAnsi="Arial" w:cs="Arial"/>
+          <w:u w:val="single"/>
+          <w:lang w:val="nl-NL"/>
+        </w:rPr>
+        <w:t xml:space="preserve"> </w:t>
+      </w:r>
+      <w:proofErr w:type="spellStart"/>
+      <w:r>
+        <w:rPr>
+          <w:rFonts w:ascii="Arial" w:hAnsi="Arial" w:cs="Arial"/>
+          <w:u w:val="single"/>
+          <w:lang w:val="nl-NL"/>
+        </w:rPr>
+        <w:t>docker</w:t>
+      </w:r>
+      <w:proofErr w:type="spellEnd"/>
+      <w:r>
+        <w:rPr>
+          <w:rFonts w:ascii="Arial" w:hAnsi="Arial" w:cs="Arial"/>
+          <w:u w:val="single"/>
+          <w:lang w:val="nl-NL"/>
+        </w:rPr>
+        <w:t xml:space="preserve"> </w:t>
+      </w:r>
+      <w:proofErr w:type="spellStart"/>
+      <w:r>
+        <w:rPr>
+          <w:rFonts w:ascii="Arial" w:hAnsi="Arial" w:cs="Arial"/>
+          <w:u w:val="single"/>
+          <w:lang w:val="nl-NL"/>
+        </w:rPr>
+        <w:t>with</w:t>
+      </w:r>
+      <w:proofErr w:type="spellEnd"/>
+      <w:r>
+        <w:rPr>
+          <w:rFonts w:ascii="Arial" w:hAnsi="Arial" w:cs="Arial"/>
+          <w:u w:val="single"/>
+          <w:lang w:val="nl-NL"/>
+        </w:rPr>
+        <w:t xml:space="preserve"> init (</w:t>
+      </w:r>
+      <w:proofErr w:type="spellStart"/>
+      <w:r>
+        <w:rPr>
+          <w:rFonts w:ascii="Arial" w:hAnsi="Arial" w:cs="Arial"/>
+          <w:u w:val="single"/>
+          <w:lang w:val="nl-NL"/>
+        </w:rPr>
+        <w:t>which</w:t>
+      </w:r>
+      <w:proofErr w:type="spellEnd"/>
+      <w:r>
+        <w:rPr>
+          <w:rFonts w:ascii="Arial" w:hAnsi="Arial" w:cs="Arial"/>
+          <w:u w:val="single"/>
+          <w:lang w:val="nl-NL"/>
+        </w:rPr>
+        <w:t xml:space="preserve"> triggers systemd)</w:t>
+      </w:r>
+      <w:r>
+        <w:rPr>
+          <w:rFonts w:ascii="Courier New" w:hAnsi="Courier New" w:cs="Courier New"/>
+          <w:color w:val="1F497D"/>
+          <w:lang w:val="nl-NL"/>
+        </w:rPr>
+        <w:br/>
+      </w:r>
+      <w:r>
+        <w:rPr>
+          <w:rFonts w:ascii="Courier New" w:hAnsi="Courier New" w:cs="Courier New"/>
+          <w:color w:val="1F497D"/>
+          <w:lang w:val="nl-NL"/>
+        </w:rPr>
+        <w:t>]]</w:t>
+      </w:r>
+      <w:r>
+        <w:rPr>
+          <w:rFonts w:ascii="Courier New" w:hAnsi="Courier New" w:cs="Courier New"/>
+          <w:color w:val="1F497D"/>
+          <w:lang w:val="nl-NL"/>
+        </w:rPr>
+        <w:t xml:space="preserve">$ </w:t>
+      </w:r>
+      <w:proofErr w:type="spellStart"/>
+      <w:r>
+        <w:rPr>
+          <w:rFonts w:ascii="Courier New" w:hAnsi="Courier New" w:cs="Courier New"/>
+          <w:color w:val="1F497D"/>
+          <w:lang w:val="nl-NL"/>
+        </w:rPr>
+        <w:t>docker</w:t>
+      </w:r>
+      <w:proofErr w:type="spellEnd"/>
+      <w:r>
+        <w:rPr>
+          <w:rFonts w:ascii="Courier New" w:hAnsi="Courier New" w:cs="Courier New"/>
+          <w:color w:val="1F497D"/>
+          <w:lang w:val="nl-NL"/>
+        </w:rPr>
+        <w:t xml:space="preserve"> run --</w:t>
+      </w:r>
+      <w:proofErr w:type="spellStart"/>
+      <w:r>
+        <w:rPr>
+          <w:rFonts w:ascii="Courier New" w:hAnsi="Courier New" w:cs="Courier New"/>
+          <w:color w:val="1F497D"/>
+          <w:lang w:val="nl-NL"/>
+        </w:rPr>
+        <w:t>privileged</w:t>
+      </w:r>
+      <w:proofErr w:type="spellEnd"/>
+      <w:r>
+        <w:rPr>
+          <w:rFonts w:ascii="Courier New" w:hAnsi="Courier New" w:cs="Courier New"/>
+          <w:color w:val="1F497D"/>
+          <w:lang w:val="nl-NL"/>
+        </w:rPr>
+        <w:t xml:space="preserve"> -ti -v /</w:t>
+      </w:r>
+      <w:proofErr w:type="spellStart"/>
+      <w:r>
+        <w:rPr>
+          <w:rFonts w:ascii="Courier New" w:hAnsi="Courier New" w:cs="Courier New"/>
+          <w:color w:val="1F497D"/>
+          <w:lang w:val="nl-NL"/>
+        </w:rPr>
+        <w:t>sys</w:t>
+      </w:r>
+      <w:proofErr w:type="spellEnd"/>
+      <w:r>
+        <w:rPr>
+          <w:rFonts w:ascii="Courier New" w:hAnsi="Courier New" w:cs="Courier New"/>
+          <w:color w:val="1F497D"/>
+          <w:lang w:val="nl-NL"/>
+        </w:rPr>
+        <w:t>/</w:t>
+      </w:r>
+      <w:proofErr w:type="spellStart"/>
+      <w:r>
+        <w:rPr>
+          <w:rFonts w:ascii="Courier New" w:hAnsi="Courier New" w:cs="Courier New"/>
+          <w:color w:val="1F497D"/>
+          <w:lang w:val="nl-NL"/>
+        </w:rPr>
+        <w:t>fs</w:t>
+      </w:r>
+      <w:proofErr w:type="spellEnd"/>
+      <w:r>
+        <w:rPr>
+          <w:rFonts w:ascii="Courier New" w:hAnsi="Courier New" w:cs="Courier New"/>
+          <w:color w:val="1F497D"/>
+          <w:lang w:val="nl-NL"/>
+        </w:rPr>
+        <w:t>/</w:t>
+      </w:r>
+      <w:proofErr w:type="spellStart"/>
+      <w:r>
+        <w:rPr>
+          <w:rFonts w:ascii="Courier New" w:hAnsi="Courier New" w:cs="Courier New"/>
+          <w:color w:val="1F497D"/>
+          <w:lang w:val="nl-NL"/>
+        </w:rPr>
+        <w:t>cgroup</w:t>
+      </w:r>
+      <w:proofErr w:type="spellEnd"/>
+      <w:r>
+        <w:rPr>
+          <w:rFonts w:ascii="Courier New" w:hAnsi="Courier New" w:cs="Courier New"/>
+          <w:color w:val="1F497D"/>
+          <w:lang w:val="nl-NL"/>
+        </w:rPr>
+        <w:t>:/</w:t>
+      </w:r>
+      <w:proofErr w:type="spellStart"/>
+      <w:r>
+        <w:rPr>
+          <w:rFonts w:ascii="Courier New" w:hAnsi="Courier New" w:cs="Courier New"/>
+          <w:color w:val="1F497D"/>
+          <w:lang w:val="nl-NL"/>
+        </w:rPr>
+        <w:t>sys</w:t>
+      </w:r>
+      <w:proofErr w:type="spellEnd"/>
+      <w:r>
+        <w:rPr>
+          <w:rFonts w:ascii="Courier New" w:hAnsi="Courier New" w:cs="Courier New"/>
+          <w:color w:val="1F497D"/>
+          <w:lang w:val="nl-NL"/>
+        </w:rPr>
+        <w:t>/</w:t>
+      </w:r>
+      <w:proofErr w:type="spellStart"/>
+      <w:r>
+        <w:rPr>
+          <w:rFonts w:ascii="Courier New" w:hAnsi="Courier New" w:cs="Courier New"/>
+          <w:color w:val="1F497D"/>
+          <w:lang w:val="nl-NL"/>
+        </w:rPr>
+        <w:t>fs</w:t>
+      </w:r>
+      <w:proofErr w:type="spellEnd"/>
+      <w:r>
+        <w:rPr>
+          <w:rFonts w:ascii="Courier New" w:hAnsi="Courier New" w:cs="Courier New"/>
+          <w:color w:val="1F497D"/>
+          <w:lang w:val="nl-NL"/>
+        </w:rPr>
+        <w:t>/</w:t>
+      </w:r>
+      <w:proofErr w:type="spellStart"/>
+      <w:r>
+        <w:rPr>
+          <w:rFonts w:ascii="Courier New" w:hAnsi="Courier New" w:cs="Courier New"/>
+          <w:color w:val="1F497D"/>
+          <w:lang w:val="nl-NL"/>
+        </w:rPr>
+        <w:t>cgroup</w:t>
+      </w:r>
+      <w:proofErr w:type="gramStart"/>
+      <w:r>
+        <w:rPr>
+          <w:rFonts w:ascii="Courier New" w:hAnsi="Courier New" w:cs="Courier New"/>
+          <w:color w:val="1F497D"/>
+          <w:lang w:val="nl-NL"/>
+        </w:rPr>
+        <w:t>:ro</w:t>
+      </w:r>
+      <w:proofErr w:type="spellEnd"/>
+      <w:proofErr w:type="gramEnd"/>
+      <w:r>
+        <w:rPr>
+          <w:rFonts w:ascii="Courier New" w:hAnsi="Courier New" w:cs="Courier New"/>
+          <w:color w:val="1F497D"/>
+          <w:lang w:val="nl-NL"/>
+        </w:rPr>
+        <w:t xml:space="preserve"> -p 8090:8080 systemd_fed20_sgse /</w:t>
+      </w:r>
+      <w:proofErr w:type="spellStart"/>
+      <w:r>
+        <w:rPr>
+          <w:rFonts w:ascii="Courier New" w:hAnsi="Courier New" w:cs="Courier New"/>
+          <w:color w:val="1F497D"/>
+          <w:lang w:val="nl-NL"/>
+        </w:rPr>
+        <w:t>usr</w:t>
+      </w:r>
+      <w:proofErr w:type="spellEnd"/>
+      <w:r>
+        <w:rPr>
+          <w:rFonts w:ascii="Courier New" w:hAnsi="Courier New" w:cs="Courier New"/>
+          <w:color w:val="1F497D"/>
+          <w:lang w:val="nl-NL"/>
+        </w:rPr>
+        <w:t>/</w:t>
+      </w:r>
+      <w:proofErr w:type="spellStart"/>
+      <w:r>
+        <w:rPr>
+          <w:rFonts w:ascii="Courier New" w:hAnsi="Courier New" w:cs="Courier New"/>
+          <w:color w:val="1F497D"/>
+          <w:lang w:val="nl-NL"/>
+        </w:rPr>
+        <w:t>sbin</w:t>
+      </w:r>
+      <w:proofErr w:type="spellEnd"/>
+      <w:r>
+        <w:rPr>
+          <w:rFonts w:ascii="Courier New" w:hAnsi="Courier New" w:cs="Courier New"/>
+          <w:color w:val="1F497D"/>
+          <w:lang w:val="nl-NL"/>
+        </w:rPr>
+        <w:t>/init</w:t>
+      </w:r>
+    </w:p>
+    <w:p>
+      <w:pPr>
+        <w:rPr>
+          <w:rFonts w:ascii="Courier New" w:hAnsi="Courier New" w:cs="Courier New"/>
+        </w:rPr>
+      </w:pPr>
+      <w:r>
+        <w:br/>
+      </w:r>
+      <w:r>
+        <w:rPr>
+          <w:u w:val="single"/>
+        </w:rPr>
+        <w:t xml:space="preserve">Opening shell into existing running </w:t>
+      </w:r>
+      <w:proofErr w:type="spellStart"/>
+      <w:r>
+        <w:rPr>
+          <w:u w:val="single"/>
+        </w:rPr>
+        <w:t>docker</w:t>
+      </w:r>
+      <w:proofErr w:type="spellEnd"/>
+      <w:r>
+        <w:rPr>
+          <w:u w:val="single"/>
+        </w:rPr>
+        <w:t xml:space="preserve"> instance</w:t>
+      </w:r>
+      <w:r>
+        <w:t>:</w:t>
+      </w:r>
+      <w:r>
+        <w:br/>
+      </w:r>
+      <w:r>
+        <w:t xml:space="preserve">[310160231@localhost systemd]$ </w:t>
+      </w:r>
+      <w:proofErr w:type="spellStart"/>
+      <w:r>
+        <w:rPr>
+          <w:rFonts w:ascii="Courier New" w:hAnsi="Courier New" w:cs="Courier New"/>
+        </w:rPr>
+        <w:t>docker</w:t>
+      </w:r>
+      <w:proofErr w:type="spellEnd"/>
+      <w:r>
+        <w:rPr>
+          <w:rFonts w:ascii="Courier New" w:hAnsi="Courier New" w:cs="Courier New"/>
+        </w:rPr>
+        <w:t xml:space="preserve"> </w:t>
+      </w:r>
+      <w:proofErr w:type="spellStart"/>
+      <w:r>
+        <w:rPr>
+          <w:rFonts w:ascii="Courier New" w:hAnsi="Courier New" w:cs="Courier New"/>
+        </w:rPr>
+        <w:t>ps</w:t>
+      </w:r>
+      <w:proofErr w:type="spellEnd"/>
+      <w:r>
+        <w:br/>
+      </w:r>
+      <w:r>
+        <w:t>CONTAINER ID    IMAGE    COMMAND             CREATED             STATUS              PORTS                    NAMES</w:t>
+      </w:r>
+      <w:r>
+        <w:br/>
+      </w:r>
+      <w:r>
+        <w:rPr>
+          <w:b/>
+        </w:rPr>
+        <w:t>e34293c121e2</w:t>
+      </w:r>
+      <w:r>
+        <w:t xml:space="preserve">        systemd_fed20_sgse   "/</w:t>
+      </w:r>
+      <w:proofErr w:type="spellStart"/>
+      <w:r>
+        <w:t>usr</w:t>
+      </w:r>
+      <w:proofErr w:type="spellEnd"/>
+      <w:r>
+        <w:t>/</w:t>
+      </w:r>
+      <w:proofErr w:type="spellStart"/>
+      <w:r>
+        <w:t>sbin</w:t>
+      </w:r>
+      <w:proofErr w:type="spellEnd"/>
+      <w:r>
+        <w:t xml:space="preserve">/init"    3 minutes ago       Up 3 minutes        </w:t>
+      </w:r>
+      <w:r>
+        <w:lastRenderedPageBreak/>
+        <w:t>0.0.0.0:8090-&gt;8080/</w:t>
+      </w:r>
+      <w:proofErr w:type="spellStart"/>
+      <w:r>
+        <w:t>tcp</w:t>
+      </w:r>
+      <w:proofErr w:type="spellEnd"/>
+      <w:r>
+        <w:t xml:space="preserve">   </w:t>
+      </w:r>
+      <w:proofErr w:type="spellStart"/>
+      <w:r>
+        <w:t>jovial_mestorf</w:t>
+      </w:r>
+      <w:proofErr w:type="spellEnd"/>
+      <w:r>
+        <w:br/>
+      </w:r>
+      <w:r>
+        <w:t xml:space="preserve">[310160231@localhost systemd]$ </w:t>
+      </w:r>
+      <w:proofErr w:type="spellStart"/>
+      <w:r>
+        <w:rPr>
+          <w:rFonts w:ascii="Courier New" w:hAnsi="Courier New" w:cs="Courier New"/>
+        </w:rPr>
+        <w:t>sudo</w:t>
+      </w:r>
+      <w:proofErr w:type="spellEnd"/>
+      <w:r>
+        <w:rPr>
+          <w:rFonts w:ascii="Courier New" w:hAnsi="Courier New" w:cs="Courier New"/>
+        </w:rPr>
+        <w:t xml:space="preserve"> </w:t>
+      </w:r>
+      <w:proofErr w:type="spellStart"/>
+      <w:r>
+        <w:rPr>
+          <w:rFonts w:ascii="Courier New" w:hAnsi="Courier New" w:cs="Courier New"/>
+        </w:rPr>
+        <w:t>docker</w:t>
+      </w:r>
+      <w:proofErr w:type="spellEnd"/>
+      <w:r>
+        <w:rPr>
+          <w:rFonts w:ascii="Courier New" w:hAnsi="Courier New" w:cs="Courier New"/>
+        </w:rPr>
+        <w:t xml:space="preserve"> exec -</w:t>
+      </w:r>
+      <w:proofErr w:type="spellStart"/>
+      <w:r>
+        <w:rPr>
+          <w:rFonts w:ascii="Courier New" w:hAnsi="Courier New" w:cs="Courier New"/>
+        </w:rPr>
+        <w:t>i</w:t>
+      </w:r>
+      <w:proofErr w:type="spellEnd"/>
+      <w:r>
+        <w:rPr>
+          <w:rFonts w:ascii="Courier New" w:hAnsi="Courier New" w:cs="Courier New"/>
+        </w:rPr>
+        <w:t xml:space="preserve"> -t </w:t>
+      </w:r>
+      <w:r>
+        <w:rPr>
+          <w:rFonts w:ascii="Courier New" w:hAnsi="Courier New" w:cs="Courier New"/>
+          <w:b/>
+        </w:rPr>
+        <w:t>e34293c121e2</w:t>
+      </w:r>
+      <w:r>
+        <w:rPr>
+          <w:rFonts w:ascii="Courier New" w:hAnsi="Courier New" w:cs="Courier New"/>
+        </w:rPr>
+        <w:t xml:space="preserve"> bash</w:t>
+      </w:r>
+    </w:p>
+    <w:p>
+      <w:bookmarkStart w:id="2" w:name="_GoBack"/>
+      <w:bookmarkEnd w:id="2"/>
+      <w:r>
+        <w:rPr>
+          <w:u w:val="single"/>
+        </w:rPr>
+        <w:t xml:space="preserve">Stop existing </w:t>
+      </w:r>
+      <w:proofErr w:type="spellStart"/>
+      <w:r>
+        <w:rPr>
+          <w:u w:val="single"/>
+        </w:rPr>
+        <w:t>docker</w:t>
+      </w:r>
+      <w:proofErr w:type="spellEnd"/>
+      <w:r>
+        <w:rPr>
+          <w:u w:val="single"/>
+        </w:rPr>
+        <w:t xml:space="preserve"> container</w:t>
+      </w:r>
+      <w:r>
+        <w:t>:</w:t>
+      </w:r>
+      <w:r>
+        <w:br/>
+        <w:t xml:space="preserve">[310160231@localhost systemd]$ </w:t>
+      </w:r>
+      <w:proofErr w:type="spellStart"/>
+      <w:r>
+        <w:rPr>
+          <w:rFonts w:ascii="Courier New" w:hAnsi="Courier New" w:cs="Courier New"/>
+        </w:rPr>
+        <w:t>docker</w:t>
+      </w:r>
+      <w:proofErr w:type="spellEnd"/>
+      <w:r>
+        <w:rPr>
+          <w:rFonts w:ascii="Courier New" w:hAnsi="Courier New" w:cs="Courier New"/>
+        </w:rPr>
+        <w:t xml:space="preserve"> </w:t>
+      </w:r>
+      <w:proofErr w:type="spellStart"/>
+      <w:r>
+        <w:rPr>
+          <w:rFonts w:ascii="Courier New" w:hAnsi="Courier New" w:cs="Courier New"/>
+        </w:rPr>
+        <w:t>ps</w:t>
+      </w:r>
+      <w:proofErr w:type="spellEnd"/>
+      <w:r>
+        <w:br/>
+        <w:t>CONTAINER ID    IMAGE    COMMAND             CREATED             STATUS              PORTS                    NAMES</w:t>
+      </w:r>
+      <w:r>
+        <w:br/>
+      </w:r>
+      <w:r>
+        <w:rPr>
+          <w:b/>
+        </w:rPr>
+        <w:t>e34293c121e2</w:t>
+      </w:r>
+      <w:r>
+        <w:t xml:space="preserve">        systemd_fed20_sgse   "/</w:t>
+      </w:r>
+      <w:proofErr w:type="spellStart"/>
+      <w:r>
+        <w:t>usr</w:t>
+      </w:r>
+      <w:proofErr w:type="spellEnd"/>
+      <w:r>
+        <w:t>/</w:t>
+      </w:r>
+      <w:proofErr w:type="spellStart"/>
+      <w:r>
+        <w:t>sbin</w:t>
+      </w:r>
+      <w:proofErr w:type="spellEnd"/>
+      <w:r>
+        <w:t>/init"    3 minutes ago       Up 3 minutes        0.0.0.0:8090-&gt;8080/</w:t>
+      </w:r>
+      <w:proofErr w:type="spellStart"/>
+      <w:r>
+        <w:t>tcp</w:t>
+      </w:r>
+      <w:proofErr w:type="spellEnd"/>
+      <w:r>
+        <w:t xml:space="preserve">   </w:t>
+      </w:r>
+      <w:proofErr w:type="spellStart"/>
+      <w:r>
+        <w:t>jovial_mestorf</w:t>
+      </w:r>
+      <w:proofErr w:type="spellEnd"/>
+      <w:r>
+        <w:br/>
+        <w:t xml:space="preserve">[310160231@localhost systemd]$ </w:t>
+      </w:r>
+      <w:proofErr w:type="spellStart"/>
+      <w:r>
+        <w:rPr>
+          <w:rFonts w:ascii="Courier New" w:hAnsi="Courier New" w:cs="Courier New"/>
+        </w:rPr>
+        <w:t>sudo</w:t>
+      </w:r>
+      <w:proofErr w:type="spellEnd"/>
+      <w:r>
+        <w:rPr>
+          <w:rFonts w:ascii="Courier New" w:hAnsi="Courier New" w:cs="Courier New"/>
+        </w:rPr>
+        <w:t xml:space="preserve"> </w:t>
+      </w:r>
+      <w:proofErr w:type="spellStart"/>
+      <w:r>
+        <w:rPr>
+          <w:rFonts w:ascii="Courier New" w:hAnsi="Courier New" w:cs="Courier New"/>
+        </w:rPr>
+        <w:t>docker</w:t>
+      </w:r>
+      <w:proofErr w:type="spellEnd"/>
+      <w:r>
+        <w:rPr>
+          <w:rFonts w:ascii="Courier New" w:hAnsi="Courier New" w:cs="Courier New"/>
+        </w:rPr>
+        <w:t xml:space="preserve"> </w:t>
+      </w:r>
+      <w:r>
+        <w:rPr>
+          <w:rFonts w:ascii="Courier New" w:hAnsi="Courier New" w:cs="Courier New"/>
+        </w:rPr>
+        <w:t>stop</w:t>
+      </w:r>
+      <w:r>
+        <w:rPr>
+          <w:rFonts w:ascii="Courier New" w:hAnsi="Courier New" w:cs="Courier New"/>
+        </w:rPr>
+        <w:t xml:space="preserve"> </w:t>
+      </w:r>
+      <w:r>
+        <w:rPr>
+          <w:rFonts w:ascii="Courier New" w:hAnsi="Courier New" w:cs="Courier New"/>
+          <w:b/>
+        </w:rPr>
+        <w:t>e34293c121e2</w:t>
       </w:r>
     </w:p>
     <w:p/>
@@ -3735,45 +4432,7 @@
 </file>
 
 <file path=word/glossary/document.xml><?xml version="1.0" encoding="utf-8"?>
-<w:glossaryDocument xmlns:wpc="http://schemas.microsoft.com/office/word/2010/wordprocessingCanvas" xmlns:mc="http://schemas.openxmlformats.org/markup-compatibility/2006" xmlns:o="urn:schemas-microsoft-com:office:office" xmlns:r="http://schemas.openxmlformats.org/officeDocument/2006/relationships" xmlns:m="http://schemas.openxmlformats.org/officeDocument/2006/math" xmlns:v="urn:schemas-microsoft-com:vml" xmlns:wp14="http://schemas.microsoft.com/office/word/2010/wordprocessingDrawing" xmlns:wp="http://schemas.openxmlformats.org/drawingml/2006/wordprocessingDrawing" xmlns:w10="urn:schemas-microsoft-com:office:word" xmlns:w="http://schemas.openxmlformats.org/wordprocessingml/2006/main" xmlns:w14="http://schemas.microsoft.com/office/word/2010/wordml" xmlns:wpg="http://schemas.microsoft.com/office/word/2010/wordprocessingGroup" xmlns:wpi="http://schemas.microsoft.com/office/word/2010/wordprocessingInk" xmlns:wne="http://schemas.microsoft.com/office/word/2006/wordml" xmlns:wps="http://schemas.microsoft.com/office/word/2010/wordprocessingShape" mc:Ignorable="w14 wp14">
-  <w:docParts>
-    <w:docPart>
-      <w:docPartPr>
-        <w:name w:val="55F89C89E7EE4234911EF6F37FE8796F"/>
-        <w:category>
-          <w:name w:val="Algemeen"/>
-          <w:gallery w:val="placeholder"/>
-        </w:category>
-        <w:types>
-          <w:type w:val="bbPlcHdr"/>
-        </w:types>
-        <w:behaviors>
-          <w:behavior w:val="content"/>
-        </w:behaviors>
-        <w:guid w:val="{23E3C06D-3A14-40D5-A29F-81D7AFC1BEB3}"/>
-      </w:docPartPr>
-      <w:docPartBody>
-        <w:p>
-          <w:pPr>
-            <w:pStyle w:val="55F89C89E7EE4234911EF6F37FE8796F"/>
-          </w:pPr>
-          <w:r>
-            <w:rPr>
-              <w:rFonts w:asciiTheme="majorHAnsi" w:eastAsiaTheme="majorEastAsia" w:hAnsiTheme="majorHAnsi" w:cstheme="majorBidi"/>
-              <w:b/>
-              <w:bCs/>
-              <w:color w:val="FFFFFF" w:themeColor="background1"/>
-              <w:sz w:val="72"/>
-              <w:szCs w:val="72"/>
-              <w:lang w:val="nl-NL"/>
-            </w:rPr>
-            <w:t>[Jaar]</w:t>
-          </w:r>
-        </w:p>
-      </w:docPartBody>
-    </w:docPart>
-  </w:docParts>
-</w:glossaryDocument>
+<w:glossaryDocument xmlns:wpc="http://schemas.microsoft.com/office/word/2010/wordprocessingCanvas" xmlns:mc="http://schemas.openxmlformats.org/markup-compatibility/2006" xmlns:o="urn:schemas-microsoft-com:office:office" xmlns:r="http://schemas.openxmlformats.org/officeDocument/2006/relationships" xmlns:m="http://schemas.openxmlformats.org/officeDocument/2006/math" xmlns:v="urn:schemas-microsoft-com:vml" xmlns:wp14="http://schemas.microsoft.com/office/word/2010/wordprocessingDrawing" xmlns:wp="http://schemas.openxmlformats.org/drawingml/2006/wordprocessingDrawing" xmlns:w10="urn:schemas-microsoft-com:office:word" xmlns:w="http://schemas.openxmlformats.org/wordprocessingml/2006/main" xmlns:w14="http://schemas.microsoft.com/office/word/2010/wordml" xmlns:wpg="http://schemas.microsoft.com/office/word/2010/wordprocessingGroup" xmlns:wpi="http://schemas.microsoft.com/office/word/2010/wordprocessingInk" xmlns:wne="http://schemas.microsoft.com/office/word/2006/wordml" xmlns:wps="http://schemas.microsoft.com/office/word/2010/wordprocessingShape" mc:Ignorable="w14 wp14"/>
 </file>
 
 <file path=word/glossary/fontTable.xml><?xml version="1.0" encoding="utf-8"?>
@@ -3827,6 +4486,13 @@
     <w:pitch w:val="variable"/>
     <w:sig w:usb0="E1002EFF" w:usb1="C000605B" w:usb2="00000029" w:usb3="00000000" w:csb0="000101FF" w:csb1="00000000"/>
   </w:font>
+  <w:font w:name="Arial">
+    <w:panose1 w:val="020B0604020202020204"/>
+    <w:charset w:val="00"/>
+    <w:family w:val="swiss"/>
+    <w:pitch w:val="variable"/>
+    <w:sig w:usb0="20002A87" w:usb1="00000000" w:usb2="00000000" w:usb3="00000000" w:csb0="000001FF" w:csb1="00000000"/>
+  </w:font>
 </w:fonts>
 </file>
 
@@ -3846,6 +4512,7 @@
   <w:rsids>
     <w:rsidRoot w:val="00FE0907"/>
     <w:rsid w:val="003446C2"/>
+    <w:rsid w:val="003E5C14"/>
     <w:rsid w:val="005612A7"/>
     <w:rsid w:val="005C2B79"/>
     <w:rsid w:val="00604FEC"/>
@@ -4704,7 +5371,7 @@
 </file>
 
 <file path=customXml/itemProps2.xml><?xml version="1.0" encoding="utf-8"?>
-<ds:datastoreItem xmlns:ds="http://schemas.openxmlformats.org/officeDocument/2006/customXml" ds:itemID="{1EED604C-B7B9-44B5-8FAD-38FF91C3DD48}">
+<ds:datastoreItem xmlns:ds="http://schemas.openxmlformats.org/officeDocument/2006/customXml" ds:itemID="{353276D6-CDDD-4A7D-B7ED-898EFE6EE3F0}">
   <ds:schemaRefs>
     <ds:schemaRef ds:uri="http://schemas.openxmlformats.org/officeDocument/2006/bibliography"/>
   </ds:schemaRefs>

</xml_diff>